<commit_message>
Update form inicial estudiante
</commit_message>
<xml_diff>
--- a/attachments/Solicitud_Estudiante_Pertinencia.docx
+++ b/attachments/Solicitud_Estudiante_Pertinencia.docx
@@ -1,6 +1,6 @@
 
 <file path=word/document.xml><?xml version="1.0" encoding="utf-8"?>
-<w:document xmlns:wpc="http://schemas.microsoft.com/office/word/2010/wordprocessingCanvas" xmlns:cx="http://schemas.microsoft.com/office/drawing/2014/chartex" xmlns:cx1="http://schemas.microsoft.com/office/drawing/2015/9/8/chartex" xmlns:cx2="http://schemas.microsoft.com/office/drawing/2015/10/21/chartex" xmlns:cx3="http://schemas.microsoft.com/office/drawing/2016/5/9/chartex" xmlns:cx4="http://schemas.microsoft.com/office/drawing/2016/5/10/chartex" xmlns:cx5="http://schemas.microsoft.com/office/drawing/2016/5/11/chartex" xmlns:cx6="http://schemas.microsoft.com/office/drawing/2016/5/12/chartex" xmlns:cx7="http://schemas.microsoft.com/office/drawing/2016/5/13/chartex" xmlns:cx8="http://schemas.microsoft.com/office/drawing/2016/5/14/chartex" xmlns:mc="http://schemas.openxmlformats.org/markup-compatibility/2006" xmlns:aink="http://schemas.microsoft.com/office/drawing/2016/ink" xmlns:am3d="http://schemas.microsoft.com/office/drawing/2017/model3d" xmlns:o="urn:schemas-microsoft-com:office:office" xmlns:r="http://schemas.openxmlformats.org/officeDocument/2006/relationships" xmlns:m="http://schemas.openxmlformats.org/officeDocument/2006/math" xmlns:v="urn:schemas-microsoft-com:vml" xmlns:wp14="http://schemas.microsoft.com/office/word/2010/wordprocessingDrawing" xmlns:wp="http://schemas.openxmlformats.org/drawingml/2006/wordprocessingDrawing" xmlns:w10="urn:schemas-microsoft-com:office:word" xmlns:w="http://schemas.openxmlformats.org/wordprocessingml/2006/main" xmlns:w14="http://schemas.microsoft.com/office/word/2010/wordml" xmlns:w15="http://schemas.microsoft.com/office/word/2012/wordml" xmlns:w16cex="http://schemas.microsoft.com/office/word/2018/wordml/cex" xmlns:w16cid="http://schemas.microsoft.com/office/word/2016/wordml/cid" xmlns:w16="http://schemas.microsoft.com/office/word/2018/wordml" xmlns:w16sdtdh="http://schemas.microsoft.com/office/word/2020/wordml/sdtdatahash" xmlns:w16se="http://schemas.microsoft.com/office/word/2015/wordml/symex" xmlns:wpg="http://schemas.microsoft.com/office/word/2010/wordprocessingGroup" xmlns:wpi="http://schemas.microsoft.com/office/word/2010/wordprocessingInk" xmlns:wne="http://schemas.microsoft.com/office/word/2006/wordml" xmlns:wps="http://schemas.microsoft.com/office/word/2010/wordprocessingShape" mc:Ignorable="w14 w15 w16se w16cid w16 w16cex w16sdtdh wp14">
+<w:document xmlns:wpc="http://schemas.microsoft.com/office/word/2010/wordprocessingCanvas" xmlns:cx="http://schemas.microsoft.com/office/drawing/2014/chartex" xmlns:cx1="http://schemas.microsoft.com/office/drawing/2015/9/8/chartex" xmlns:cx2="http://schemas.microsoft.com/office/drawing/2015/10/21/chartex" xmlns:cx3="http://schemas.microsoft.com/office/drawing/2016/5/9/chartex" xmlns:cx4="http://schemas.microsoft.com/office/drawing/2016/5/10/chartex" xmlns:cx5="http://schemas.microsoft.com/office/drawing/2016/5/11/chartex" xmlns:cx6="http://schemas.microsoft.com/office/drawing/2016/5/12/chartex" xmlns:cx7="http://schemas.microsoft.com/office/drawing/2016/5/13/chartex" xmlns:cx8="http://schemas.microsoft.com/office/drawing/2016/5/14/chartex" xmlns:mc="http://schemas.openxmlformats.org/markup-compatibility/2006" xmlns:aink="http://schemas.microsoft.com/office/drawing/2016/ink" xmlns:am3d="http://schemas.microsoft.com/office/drawing/2017/model3d" xmlns:o="urn:schemas-microsoft-com:office:office" xmlns:oel="http://schemas.microsoft.com/office/2019/extlst" xmlns:r="http://schemas.openxmlformats.org/officeDocument/2006/relationships" xmlns:m="http://schemas.openxmlformats.org/officeDocument/2006/math" xmlns:v="urn:schemas-microsoft-com:vml" xmlns:wp14="http://schemas.microsoft.com/office/word/2010/wordprocessingDrawing" xmlns:wp="http://schemas.openxmlformats.org/drawingml/2006/wordprocessingDrawing" xmlns:w10="urn:schemas-microsoft-com:office:word" xmlns:w="http://schemas.openxmlformats.org/wordprocessingml/2006/main" xmlns:w14="http://schemas.microsoft.com/office/word/2010/wordml" xmlns:w15="http://schemas.microsoft.com/office/word/2012/wordml" xmlns:w16cex="http://schemas.microsoft.com/office/word/2018/wordml/cex" xmlns:w16cid="http://schemas.microsoft.com/office/word/2016/wordml/cid" xmlns:w16="http://schemas.microsoft.com/office/word/2018/wordml" xmlns:w16sdtdh="http://schemas.microsoft.com/office/word/2020/wordml/sdtdatahash" xmlns:w16se="http://schemas.microsoft.com/office/word/2015/wordml/symex" xmlns:wpg="http://schemas.microsoft.com/office/word/2010/wordprocessingGroup" xmlns:wpi="http://schemas.microsoft.com/office/word/2010/wordprocessingInk" xmlns:wne="http://schemas.microsoft.com/office/word/2006/wordml" xmlns:wps="http://schemas.microsoft.com/office/word/2010/wordprocessingShape" mc:Ignorable="w14 w15 w16se w16cid w16 w16cex w16sdtdh wp14">
   <w:body>
     <w:p>
       <w:pPr>
@@ -503,13 +503,7 @@
         <w:rPr>
           <w:w w:val="95"/>
         </w:rPr>
-        <w:t>Int</w:t>
-      </w:r>
-      <w:r>
-        <w:rPr>
-          <w:w w:val="95"/>
-        </w:rPr>
-        <w:t>egración</w:t>
+        <w:t>Integración</w:t>
       </w:r>
       <w:r>
         <w:rPr>
@@ -526,7 +520,6 @@
       </w:r>
       <w:r>
         <w:rPr>
-          <w:rFonts w:ascii="Arial" w:hAnsi="Arial"/>
           <w:b/>
           <w:w w:val="95"/>
         </w:rPr>
@@ -540,43 +533,37 @@
       </w:r>
       <w:r>
         <w:rPr>
-          <w:rFonts w:ascii="Arial" w:hAnsi="Arial"/>
-          <w:b/>
-          <w:w w:val="95"/>
-        </w:rPr>
-        <w:t xml:space="preserve"> </w:t>
-      </w:r>
-      <w:r>
-        <w:rPr>
-          <w:rFonts w:ascii="Arial" w:hAnsi="Arial"/>
+          <w:b/>
+          <w:w w:val="95"/>
+        </w:rPr>
+        <w:t xml:space="preserve"> </w:t>
+      </w:r>
+      <w:r>
+        <w:rPr>
           <w:b/>
         </w:rPr>
         <w:fldChar w:fldCharType="begin"/>
       </w:r>
       <w:r>
         <w:rPr>
-          <w:rFonts w:ascii="Arial" w:hAnsi="Arial"/>
           <w:b/>
         </w:rPr>
         <w:instrText xml:space="preserve"> FILLIN  ${titulo}  \* MERGEFORMAT </w:instrText>
       </w:r>
       <w:r>
         <w:rPr>
-          <w:rFonts w:ascii="Arial" w:hAnsi="Arial"/>
           <w:b/>
         </w:rPr>
         <w:fldChar w:fldCharType="separate"/>
       </w:r>
       <w:r>
         <w:rPr>
-          <w:rFonts w:ascii="Arial" w:hAnsi="Arial"/>
           <w:b/>
         </w:rPr>
         <w:t>${titulo}</w:t>
       </w:r>
       <w:r>
         <w:rPr>
-          <w:rFonts w:ascii="Arial" w:hAnsi="Arial"/>
           <w:b/>
         </w:rPr>
         <w:fldChar w:fldCharType="end"/>
@@ -597,7 +584,6 @@
       </w:r>
       <w:r>
         <w:rPr>
-          <w:rFonts w:ascii="Arial" w:hAnsi="Arial"/>
           <w:b/>
           <w:w w:val="95"/>
         </w:rPr>
@@ -605,42 +591,36 @@
       </w:r>
       <w:r>
         <w:rPr>
-          <w:rFonts w:ascii="Arial" w:hAnsi="Arial"/>
           <w:b/>
         </w:rPr>
         <w:fldChar w:fldCharType="begin"/>
       </w:r>
       <w:r>
         <w:rPr>
-          <w:rFonts w:ascii="Arial" w:hAnsi="Arial"/>
           <w:b/>
         </w:rPr>
         <w:instrText xml:space="preserve"> FILLIN  ${itinerario}  \* MERGEFORMAT </w:instrText>
       </w:r>
       <w:r>
         <w:rPr>
-          <w:rFonts w:ascii="Arial" w:hAnsi="Arial"/>
           <w:b/>
         </w:rPr>
         <w:fldChar w:fldCharType="separate"/>
       </w:r>
       <w:r>
         <w:rPr>
-          <w:rFonts w:ascii="Arial" w:hAnsi="Arial"/>
           <w:b/>
         </w:rPr>
         <w:t>${itinerario}</w:t>
       </w:r>
       <w:r>
         <w:rPr>
-          <w:rFonts w:ascii="Arial" w:hAnsi="Arial"/>
           <w:b/>
         </w:rPr>
         <w:fldChar w:fldCharType="end"/>
       </w:r>
       <w:r>
         <w:rPr>
-          <w:rFonts w:ascii="Arial" w:hAnsi="Arial"/>
           <w:b/>
           <w:w w:val="95"/>
         </w:rPr>
@@ -663,31 +643,25 @@
         <w:rPr>
           <w:w w:val="90"/>
         </w:rPr>
-        <w:t>el responsable de la línea de investigación, emita, para su</w:t>
-      </w:r>
-      <w:r>
-        <w:rPr>
-          <w:w w:val="90"/>
-        </w:rPr>
-        <w:t xml:space="preserve"> </w:t>
-      </w:r>
-      <w:r>
-        <w:rPr>
-          <w:w w:val="90"/>
-        </w:rPr>
-        <w:t>perti</w:t>
-      </w:r>
-      <w:r>
-        <w:rPr>
-          <w:w w:val="90"/>
-        </w:rPr>
-        <w:t>nencia respectiva, un informe sobre la coherencia, estru</w:t>
-      </w:r>
-      <w:r>
-        <w:rPr>
-          <w:w w:val="90"/>
-        </w:rPr>
-        <w:t>ctura y</w:t>
+        <w:t>el responsable de la línea de investigación, emita</w:t>
+      </w:r>
+      <w:r>
+        <w:rPr>
+          <w:w w:val="90"/>
+        </w:rPr>
+        <w:t>, para su</w:t>
+      </w:r>
+      <w:r>
+        <w:rPr>
+          <w:w w:val="90"/>
+        </w:rPr>
+        <w:t xml:space="preserve"> </w:t>
+      </w:r>
+      <w:r>
+        <w:rPr>
+          <w:w w:val="90"/>
+        </w:rPr>
+        <w:t>pertinencia respectiva, un informe sobre la coherencia, estructura y</w:t>
       </w:r>
       <w:r>
         <w:rPr>
@@ -1519,15 +1493,7 @@
           <w:color w:val="727272"/>
           <w:w w:val="90"/>
         </w:rPr>
-        <w:t>✉</w:t>
-      </w:r>
-      <w:r>
-        <w:rPr>
-          <w:rFonts w:ascii="PMingLiU-ExtB" w:hAnsi="PMingLiU-ExtB"/>
-          <w:color w:val="727272"/>
-          <w:w w:val="90"/>
-        </w:rPr>
-        <w:t xml:space="preserve"> </w:t>
+        <w:t xml:space="preserve">✉ </w:t>
       </w:r>
       <w:r>
         <w:rPr>

</xml_diff>